<commit_message>
memoire push ea la main
</commit_message>
<xml_diff>
--- a/Memoire v0-6.docx
+++ b/Memoire v0-6.docx
@@ -2416,14 +2416,7 @@
                 <w:rStyle w:val="Lienhypertexte"/>
                 <w:noProof/>
               </w:rPr>
-              <w:t>Annexe</w:t>
-            </w:r>
-            <w:r>
-              <w:rPr>
-                <w:rStyle w:val="Lienhypertexte"/>
-                <w:noProof/>
-              </w:rPr>
-              <w:t>s</w:t>
+              <w:t>Annexes</w:t>
             </w:r>
             <w:r>
               <w:rPr>
@@ -4798,14 +4791,27 @@
                             <w:r>
                               <w:t xml:space="preserve">Figure </w:t>
                             </w:r>
-                            <w:fldSimple w:instr=" SEQ Figure \* ARABIC ">
-                              <w:r>
-                                <w:rPr>
-                                  <w:noProof/>
-                                </w:rPr>
-                                <w:t>3</w:t>
-                              </w:r>
-                            </w:fldSimple>
+                            <w:r>
+                              <w:fldChar w:fldCharType="begin"/>
+                            </w:r>
+                            <w:r>
+                              <w:instrText xml:space="preserve"> SEQ Figure \* ARABIC </w:instrText>
+                            </w:r>
+                            <w:r>
+                              <w:fldChar w:fldCharType="separate"/>
+                            </w:r>
+                            <w:r>
+                              <w:rPr>
+                                <w:noProof/>
+                              </w:rPr>
+                              <w:t>3</w:t>
+                            </w:r>
+                            <w:r>
+                              <w:rPr>
+                                <w:noProof/>
+                              </w:rPr>
+                              <w:fldChar w:fldCharType="end"/>
+                            </w:r>
                             <w:r>
                               <w:t xml:space="preserve"> [FIG03]</w:t>
                             </w:r>
@@ -4840,14 +4846,27 @@
                       <w:r>
                         <w:t xml:space="preserve">Figure </w:t>
                       </w:r>
-                      <w:fldSimple w:instr=" SEQ Figure \* ARABIC ">
-                        <w:r>
-                          <w:rPr>
-                            <w:noProof/>
-                          </w:rPr>
-                          <w:t>3</w:t>
-                        </w:r>
-                      </w:fldSimple>
+                      <w:r>
+                        <w:fldChar w:fldCharType="begin"/>
+                      </w:r>
+                      <w:r>
+                        <w:instrText xml:space="preserve"> SEQ Figure \* ARABIC </w:instrText>
+                      </w:r>
+                      <w:r>
+                        <w:fldChar w:fldCharType="separate"/>
+                      </w:r>
+                      <w:r>
+                        <w:rPr>
+                          <w:noProof/>
+                        </w:rPr>
+                        <w:t>3</w:t>
+                      </w:r>
+                      <w:r>
+                        <w:rPr>
+                          <w:noProof/>
+                        </w:rPr>
+                        <w:fldChar w:fldCharType="end"/>
+                      </w:r>
                       <w:r>
                         <w:t xml:space="preserve"> [FIG03]</w:t>
                       </w:r>
@@ -6138,14 +6157,27 @@
                             <w:r>
                               <w:t xml:space="preserve">Figure </w:t>
                             </w:r>
-                            <w:fldSimple w:instr=" SEQ Figure \* ARABIC ">
-                              <w:r>
-                                <w:rPr>
-                                  <w:noProof/>
-                                </w:rPr>
-                                <w:t>5</w:t>
-                              </w:r>
-                            </w:fldSimple>
+                            <w:r>
+                              <w:fldChar w:fldCharType="begin"/>
+                            </w:r>
+                            <w:r>
+                              <w:instrText xml:space="preserve"> SEQ Figure \* ARABIC </w:instrText>
+                            </w:r>
+                            <w:r>
+                              <w:fldChar w:fldCharType="separate"/>
+                            </w:r>
+                            <w:r>
+                              <w:rPr>
+                                <w:noProof/>
+                              </w:rPr>
+                              <w:t>5</w:t>
+                            </w:r>
+                            <w:r>
+                              <w:rPr>
+                                <w:noProof/>
+                              </w:rPr>
+                              <w:fldChar w:fldCharType="end"/>
+                            </w:r>
                             <w:r>
                               <w:rPr>
                                 <w:noProof/>
@@ -6189,14 +6221,27 @@
                       <w:r>
                         <w:t xml:space="preserve">Figure </w:t>
                       </w:r>
-                      <w:fldSimple w:instr=" SEQ Figure \* ARABIC ">
-                        <w:r>
-                          <w:rPr>
-                            <w:noProof/>
-                          </w:rPr>
-                          <w:t>5</w:t>
-                        </w:r>
-                      </w:fldSimple>
+                      <w:r>
+                        <w:fldChar w:fldCharType="begin"/>
+                      </w:r>
+                      <w:r>
+                        <w:instrText xml:space="preserve"> SEQ Figure \* ARABIC </w:instrText>
+                      </w:r>
+                      <w:r>
+                        <w:fldChar w:fldCharType="separate"/>
+                      </w:r>
+                      <w:r>
+                        <w:rPr>
+                          <w:noProof/>
+                        </w:rPr>
+                        <w:t>5</w:t>
+                      </w:r>
+                      <w:r>
+                        <w:rPr>
+                          <w:noProof/>
+                        </w:rPr>
+                        <w:fldChar w:fldCharType="end"/>
+                      </w:r>
                       <w:r>
                         <w:rPr>
                           <w:noProof/>
@@ -6780,6 +6825,14 @@
           <w:rFonts w:cstheme="minorHAnsi"/>
         </w:rPr>
       </w:pPr>
+    </w:p>
+    <w:p>
+      <w:pPr>
+        <w:jc w:val="both"/>
+        <w:rPr>
+          <w:rFonts w:cstheme="minorHAnsi"/>
+        </w:rPr>
+      </w:pPr>
       <w:r>
         <w:rPr>
           <w:rFonts w:cstheme="minorHAnsi"/>
@@ -7032,14 +7085,27 @@
       <w:r>
         <w:t xml:space="preserve">Figure </w:t>
       </w:r>
-      <w:fldSimple w:instr=" SEQ Figure \* ARABIC ">
-        <w:r>
-          <w:rPr>
-            <w:noProof/>
-          </w:rPr>
-          <w:t>6</w:t>
-        </w:r>
-      </w:fldSimple>
+      <w:r>
+        <w:fldChar w:fldCharType="begin"/>
+      </w:r>
+      <w:r>
+        <w:instrText xml:space="preserve"> SEQ Figure \* ARABIC </w:instrText>
+      </w:r>
+      <w:r>
+        <w:fldChar w:fldCharType="separate"/>
+      </w:r>
+      <w:r>
+        <w:rPr>
+          <w:noProof/>
+        </w:rPr>
+        <w:t>6</w:t>
+      </w:r>
+      <w:r>
+        <w:rPr>
+          <w:noProof/>
+        </w:rPr>
+        <w:fldChar w:fldCharType="end"/>
+      </w:r>
       <w:r>
         <w:rPr>
           <w:noProof/>
@@ -7626,14 +7692,27 @@
                             <w:r>
                               <w:t xml:space="preserve">Figure </w:t>
                             </w:r>
-                            <w:fldSimple w:instr=" SEQ Figure \* ARABIC ">
-                              <w:r>
-                                <w:rPr>
-                                  <w:noProof/>
-                                </w:rPr>
-                                <w:t>7</w:t>
-                              </w:r>
-                            </w:fldSimple>
+                            <w:r>
+                              <w:fldChar w:fldCharType="begin"/>
+                            </w:r>
+                            <w:r>
+                              <w:instrText xml:space="preserve"> SEQ Figure \* ARABIC </w:instrText>
+                            </w:r>
+                            <w:r>
+                              <w:fldChar w:fldCharType="separate"/>
+                            </w:r>
+                            <w:r>
+                              <w:rPr>
+                                <w:noProof/>
+                              </w:rPr>
+                              <w:t>7</w:t>
+                            </w:r>
+                            <w:r>
+                              <w:rPr>
+                                <w:noProof/>
+                              </w:rPr>
+                              <w:fldChar w:fldCharType="end"/>
+                            </w:r>
                             <w:r>
                               <w:t xml:space="preserve"> Exemple d'un programme Fortran 95 [FIG7]</w:t>
                             </w:r>
@@ -7665,14 +7744,27 @@
                       <w:r>
                         <w:t xml:space="preserve">Figure </w:t>
                       </w:r>
-                      <w:fldSimple w:instr=" SEQ Figure \* ARABIC ">
-                        <w:r>
-                          <w:rPr>
-                            <w:noProof/>
-                          </w:rPr>
-                          <w:t>7</w:t>
-                        </w:r>
-                      </w:fldSimple>
+                      <w:r>
+                        <w:fldChar w:fldCharType="begin"/>
+                      </w:r>
+                      <w:r>
+                        <w:instrText xml:space="preserve"> SEQ Figure \* ARABIC </w:instrText>
+                      </w:r>
+                      <w:r>
+                        <w:fldChar w:fldCharType="separate"/>
+                      </w:r>
+                      <w:r>
+                        <w:rPr>
+                          <w:noProof/>
+                        </w:rPr>
+                        <w:t>7</w:t>
+                      </w:r>
+                      <w:r>
+                        <w:rPr>
+                          <w:noProof/>
+                        </w:rPr>
+                        <w:fldChar w:fldCharType="end"/>
+                      </w:r>
                       <w:r>
                         <w:t xml:space="preserve"> Exemple d'un programme Fortran 95 [FIG7]</w:t>
                       </w:r>
@@ -7753,6 +7845,9 @@
       </w:r>
     </w:p>
     <w:p>
+      <w:pPr>
+        <w:jc w:val="both"/>
+      </w:pPr>
       <w:r>
         <w:lastRenderedPageBreak/>
         <w:t>Un programme informatique est lu, interprété et exécuté par un ordinateur à travers plusieurs étapes.</w:t>
@@ -7762,6 +7857,9 @@
       </w:r>
     </w:p>
     <w:p>
+      <w:pPr>
+        <w:jc w:val="both"/>
+      </w:pPr>
       <w:r>
         <w:t>Le développeur écrit le code source en utilisant un langage de programmation, comme Python, Java, C++ ou JavaScript.</w:t>
       </w:r>
@@ -7770,6 +7868,9 @@
       </w:r>
     </w:p>
     <w:p>
+      <w:pPr>
+        <w:jc w:val="both"/>
+      </w:pPr>
       <w:r>
         <w:t xml:space="preserve">Le langage machine </w:t>
       </w:r>
@@ -7831,19 +7932,35 @@
       <w:r>
         <w:t xml:space="preserve">Figure </w:t>
       </w:r>
-      <w:fldSimple w:instr=" SEQ Figure \* ARABIC ">
-        <w:r>
-          <w:rPr>
-            <w:noProof/>
-          </w:rPr>
-          <w:t>8</w:t>
-        </w:r>
-      </w:fldSimple>
+      <w:r>
+        <w:fldChar w:fldCharType="begin"/>
+      </w:r>
+      <w:r>
+        <w:instrText xml:space="preserve"> SEQ Figure \* ARABIC </w:instrText>
+      </w:r>
+      <w:r>
+        <w:fldChar w:fldCharType="separate"/>
+      </w:r>
+      <w:r>
+        <w:rPr>
+          <w:noProof/>
+        </w:rPr>
+        <w:t>8</w:t>
+      </w:r>
+      <w:r>
+        <w:rPr>
+          <w:noProof/>
+        </w:rPr>
+        <w:fldChar w:fldCharType="end"/>
+      </w:r>
       <w:r>
         <w:t xml:space="preserve"> Tableau de conversion décimal / binaire [FIG8]</w:t>
       </w:r>
     </w:p>
     <w:p>
+      <w:pPr>
+        <w:jc w:val="both"/>
+      </w:pPr>
       <w:r>
         <w:t>Pour représenter un nombre en binaire (base 2) à l'aide de bits, on utilise une séquence de 0 et de 1. Chaque position dans la séquence correspond à une puissance de 2 (par exemple, 2^0, 2^1, 2^2, etc.). Pour convertir un nombre en base 10 en binaire, on détermine les puissances de 2 qui s'additionnent pour former le nombre.</w:t>
       </w:r>
@@ -7858,6 +7975,130 @@
       </w:r>
     </w:p>
     <w:p>
+      <w:pPr>
+        <w:jc w:val="both"/>
+      </w:pPr>
+      <w:r>
+        <w:t>Par la suite, le code source doit être interprété ou compilé pour être compris par la machine.</w:t>
+      </w:r>
+      <w:r>
+        <w:t xml:space="preserve"> L’interprétation est la traduction en code assembleur du code source en code machine </w:t>
+      </w:r>
+      <w:r>
+        <w:t>au fur et à mesure de son exécution par un interpréteur. Les langages tels que Python et Ruby utilisent cette approche. Les performances peuvent être inférieures à celles de la compilation, car la traduction se fait pendant l'exécution.</w:t>
+      </w:r>
+      <w:r>
+        <w:t xml:space="preserve"> Avec la compilation, le </w:t>
+      </w:r>
+      <w:r>
+        <w:t>code source est traduit en un fichier binaire exécutable (contenant du code machine) par un compilateur. Cela se produit avant l'exécution du programme. Les langages tels que C, C++ et Java utilisent cette approche.</w:t>
+      </w:r>
+      <w:r>
+        <w:t xml:space="preserve"> Un exemple de programme interprété en annexe 2</w:t>
+      </w:r>
+      <w:r>
+        <w:t xml:space="preserve">, le langage utilisé est le batch. </w:t>
+      </w:r>
+      <w:r>
+        <w:t xml:space="preserve">Le terme </w:t>
+      </w:r>
+      <w:r>
+        <w:t>« </w:t>
+      </w:r>
+      <w:r>
+        <w:t>batch</w:t>
+      </w:r>
+      <w:r>
+        <w:t> »</w:t>
+      </w:r>
+      <w:r>
+        <w:t xml:space="preserve"> fait référence à l'exécution automatique </w:t>
+      </w:r>
+      <w:r>
+        <w:lastRenderedPageBreak/>
+        <w:t>d'une série de tâches ou de commandes sans intervention de l'utilisateur. Dans le contexte de l'informatique et de la programmation, il est souvent utilisé pour décrire un fichier de commandes ou un script qui automatise un ensemble de tâches</w:t>
+      </w:r>
+      <w:r>
+        <w:t>. D</w:t>
+      </w:r>
+      <w:r>
+        <w:t>ans les systèmes d'exploitation Windows, les fichiers batch sont généralement des fichiers texte portant l'extension ".bat" et contenant une série de commandes MS-DOS ou Windows Shell. Ces commandes sont exécutées séquentiellement par l'interpréteur de commandes du système d'exploitation.</w:t>
+      </w:r>
+      <w:r>
+        <w:t xml:space="preserve"> </w:t>
+      </w:r>
+      <w:r>
+        <w:t xml:space="preserve">Dans les systèmes d'exploitation Unix et Linux, les scripts </w:t>
+      </w:r>
+      <w:proofErr w:type="spellStart"/>
+      <w:r>
+        <w:t>shell</w:t>
+      </w:r>
+      <w:proofErr w:type="spellEnd"/>
+      <w:r>
+        <w:t xml:space="preserve"> sont l'équivalent des fichiers batch de Windows. Ils portent généralement l'extension ".sh" et contiennent des commandes </w:t>
+      </w:r>
+      <w:proofErr w:type="spellStart"/>
+      <w:r>
+        <w:t>shell</w:t>
+      </w:r>
+      <w:proofErr w:type="spellEnd"/>
+      <w:r>
+        <w:t xml:space="preserve"> qui sont exécutées par un interpréteur de commandes tel que Bash, </w:t>
+      </w:r>
+      <w:proofErr w:type="spellStart"/>
+      <w:r>
+        <w:t>zsh</w:t>
+      </w:r>
+      <w:proofErr w:type="spellEnd"/>
+      <w:r>
+        <w:t xml:space="preserve"> ou sh.</w:t>
+      </w:r>
+      <w:r>
+        <w:t xml:space="preserve"> </w:t>
+      </w:r>
+      <w:r>
+        <w:t>L'exécution en mode batch est particulièrement utile pour automatiser des tâches répétitives, telles que la sauvegarde de fichiers, la génération de rapports, la mise à jour de bases de données ou l'exécution de processus de traitement de données. Les programmeurs et les administrateurs système utilisent souvent des scripts batch pour gérer et automatiser les processus sur les ordinateurs et les serveurs.</w:t>
+      </w:r>
+      <w:r>
+        <w:t xml:space="preserve"> </w:t>
+      </w:r>
+      <w:r>
+        <w:t xml:space="preserve">Pour créer un fichier batch ou un script </w:t>
+      </w:r>
+      <w:proofErr w:type="spellStart"/>
+      <w:r>
+        <w:t>shell</w:t>
+      </w:r>
+      <w:proofErr w:type="spellEnd"/>
+      <w:r>
+        <w:t>, il suffit de créer un fichier texte contenant les commandes appropriées, puis de lui donner l'extension de fichier appropriée (".bat" pour Windows, ".sh" pour Unix/Linux) et de le rendre exécutable. Lorsque le fichier est exécuté, les commandes qu'il contient sont traitées séquentiellement par l'interpréteur de commandes du système d'exploitation.</w:t>
+      </w:r>
+    </w:p>
+    <w:p>
+      <w:pPr>
+        <w:jc w:val="both"/>
+      </w:pPr>
+      <w:r>
+        <w:t>J’ai conçu un programme en batch pour Windows qui automatise des commandes que j’aurai dû taper à la main. Le programme me permet soit de récupérer (pull en anglais) les fichiers déposer sur GitHub s’il y a une différence entre mes fichiers en local donc sur mon ordinateur et les fichiers enregistrer dans le dépôt, soit de pousser les fichiers que j’aurai modifier en local sur le dépôt GitHub. Ce programme m’a permis de gagner beaucoup de temps et de limiter mes erreurs si j’avais eu à le faire à chaque fois manuellement. Par ailleurs, dans l</w:t>
+      </w:r>
+      <w:r>
+        <w:t>e commentaire</w:t>
+      </w:r>
+      <w:r>
+        <w:t xml:space="preserve"> qui est envoyé à chaque fois que j’envoie mes modification sur le dépôt, j’ai demandé au programme de mettre la date et l’heure act</w:t>
+      </w:r>
+      <w:r>
+        <w:t>uelle</w:t>
+      </w:r>
+      <w:r>
+        <w:t xml:space="preserve"> lors du passage de la commande.</w:t>
+      </w:r>
+    </w:p>
+    <w:p>
+      <w:pPr>
+        <w:jc w:val="both"/>
+      </w:pPr>
       <w:r>
         <w:br w:type="page"/>
       </w:r>
@@ -7876,9 +8117,27 @@
           <w:rFonts w:asciiTheme="minorHAnsi" w:hAnsiTheme="minorHAnsi" w:cstheme="minorHAnsi"/>
         </w:rPr>
         <w:lastRenderedPageBreak/>
-        <w:t>Les automates</w:t>
+        <w:t>L</w:t>
+      </w:r>
+      <w:r>
+        <w:rPr>
+          <w:rFonts w:asciiTheme="minorHAnsi" w:hAnsiTheme="minorHAnsi" w:cstheme="minorHAnsi"/>
+        </w:rPr>
+        <w:t>’</w:t>
+      </w:r>
+      <w:r>
+        <w:rPr>
+          <w:rFonts w:asciiTheme="minorHAnsi" w:hAnsiTheme="minorHAnsi" w:cstheme="minorHAnsi"/>
+        </w:rPr>
+        <w:t>automat</w:t>
       </w:r>
       <w:bookmarkEnd w:id="14"/>
+      <w:r>
+        <w:rPr>
+          <w:rFonts w:asciiTheme="minorHAnsi" w:hAnsiTheme="minorHAnsi" w:cstheme="minorHAnsi"/>
+        </w:rPr>
+        <w:t>isation</w:t>
+      </w:r>
     </w:p>
     <w:p>
       <w:pPr>
@@ -8712,6 +8971,34 @@
         </w:drawing>
       </w:r>
     </w:p>
+    <w:p>
+      <w:r>
+        <w:t>Annexe 2</w:t>
+      </w:r>
+    </w:p>
+    <w:p>
+      <w:hyperlink r:id="rId20" w:history="1">
+        <w:r>
+          <w:rPr>
+            <w:rStyle w:val="Lienhypertexte"/>
+          </w:rPr>
+          <w:t>https://github.com/Pinkywhisky/MemoireM2/blo</w:t>
+        </w:r>
+        <w:r>
+          <w:rPr>
+            <w:rStyle w:val="Lienhypertexte"/>
+          </w:rPr>
+          <w:t>b</w:t>
+        </w:r>
+        <w:r>
+          <w:rPr>
+            <w:rStyle w:val="Lienhypertexte"/>
+          </w:rPr>
+          <w:t>/master/Push_Git%20Memoire.bat</w:t>
+        </w:r>
+      </w:hyperlink>
+    </w:p>
+    <w:p/>
     <w:sectPr>
       <w:pgSz w:w="11906" w:h="16838"/>
       <w:pgMar w:top="1417" w:right="1417" w:bottom="1417" w:left="1417" w:header="708" w:footer="708" w:gutter="0"/>
@@ -9948,6 +10235,30 @@
       <w:lang w:eastAsia="zh-CN" w:bidi="hi-IN"/>
     </w:rPr>
   </w:style>
+  <w:style w:type="character" w:styleId="Mentionnonrsolue">
+    <w:name w:val="Unresolved Mention"/>
+    <w:basedOn w:val="Policepardfaut"/>
+    <w:uiPriority w:val="99"/>
+    <w:semiHidden/>
+    <w:unhideWhenUsed/>
+    <w:rsid w:val="000C595E"/>
+    <w:rPr>
+      <w:color w:val="605E5C"/>
+      <w:shd w:val="clear" w:color="auto" w:fill="E1DFDD"/>
+    </w:rPr>
+  </w:style>
+  <w:style w:type="character" w:styleId="Lienhypertextesuivivisit">
+    <w:name w:val="FollowedHyperlink"/>
+    <w:basedOn w:val="Policepardfaut"/>
+    <w:uiPriority w:val="99"/>
+    <w:semiHidden/>
+    <w:unhideWhenUsed/>
+    <w:rsid w:val="000C595E"/>
+    <w:rPr>
+      <w:color w:val="954F72" w:themeColor="followedHyperlink"/>
+      <w:u w:val="single"/>
+    </w:rPr>
+  </w:style>
 </w:styles>
 </file>
 
@@ -10113,6 +10424,7 @@
     <w:rsid w:val="003B7BB3"/>
     <w:rsid w:val="00470FE5"/>
     <w:rsid w:val="004A01A3"/>
+    <w:rsid w:val="004C3558"/>
     <w:rsid w:val="0075783E"/>
     <w:rsid w:val="007C417B"/>
     <w:rsid w:val="007F3AC6"/>

</xml_diff>